<commit_message>
Update figures plots to disable point joining and remove geom_line; update binary files
</commit_message>
<xml_diff>
--- a/writing/figures.docx
+++ b/writing/figures.docx
@@ -14,7 +14,7 @@
     </w:p>
     <w:p>
       <w:r>
-        <w:t>2025-12-07</w:t>
+        <w:t>2025-12-09</w:t>
       </w:r>
     </w:p>
     <w:p>
@@ -37,7 +37,7 @@
           <w:noProof/>
         </w:rPr>
         <w:drawing>
-          <wp:inline distT="0" distB="0" distL="0" distR="0" wp14:anchorId="44E9FF52" wp14:editId="5FF4B372">
+          <wp:inline distT="0" distB="0" distL="0" distR="0" wp14:anchorId="01D90D4B" wp14:editId="7EDFA3E0">
             <wp:extent cx="5384800" cy="4307840"/>
             <wp:effectExtent l="0" t="0" r="0" b="0"/>
             <wp:docPr id="21" name="Picture"/>
@@ -99,7 +99,7 @@
           <w:noProof/>
         </w:rPr>
         <w:drawing>
-          <wp:inline distT="0" distB="0" distL="0" distR="0" wp14:anchorId="49950144" wp14:editId="745E7A45">
+          <wp:inline distT="0" distB="0" distL="0" distR="0" wp14:anchorId="649EB9F7" wp14:editId="38513796">
             <wp:extent cx="5384800" cy="4307840"/>
             <wp:effectExtent l="0" t="0" r="0" b="0"/>
             <wp:docPr id="24" name="Picture"/>
@@ -161,7 +161,7 @@
           <w:noProof/>
         </w:rPr>
         <w:drawing>
-          <wp:inline distT="0" distB="0" distL="0" distR="0" wp14:anchorId="6785B0D6" wp14:editId="0EDDE0AE">
+          <wp:inline distT="0" distB="0" distL="0" distR="0" wp14:anchorId="1ECE3CD4" wp14:editId="6900417E">
             <wp:extent cx="3769360" cy="2692400"/>
             <wp:effectExtent l="0" t="0" r="0" b="0"/>
             <wp:docPr id="27" name="Picture"/>
@@ -223,7 +223,7 @@
           <w:noProof/>
         </w:rPr>
         <w:drawing>
-          <wp:inline distT="0" distB="0" distL="0" distR="0" wp14:anchorId="71012C01" wp14:editId="5502166D">
+          <wp:inline distT="0" distB="0" distL="0" distR="0" wp14:anchorId="49DD6C9E" wp14:editId="4E9CCE2D">
             <wp:extent cx="5384800" cy="3589866"/>
             <wp:effectExtent l="0" t="0" r="0" b="0"/>
             <wp:docPr id="30" name="Picture"/>
@@ -285,7 +285,7 @@
           <w:noProof/>
         </w:rPr>
         <w:drawing>
-          <wp:inline distT="0" distB="0" distL="0" distR="0" wp14:anchorId="4C233B5F" wp14:editId="7EA99B4D">
+          <wp:inline distT="0" distB="0" distL="0" distR="0" wp14:anchorId="709E79F3" wp14:editId="0AB944CF">
             <wp:extent cx="5384800" cy="3589866"/>
             <wp:effectExtent l="0" t="0" r="0" b="0"/>
             <wp:docPr id="33" name="Picture"/>
@@ -347,7 +347,7 @@
           <w:noProof/>
         </w:rPr>
         <w:drawing>
-          <wp:inline distT="0" distB="0" distL="0" distR="0" wp14:anchorId="4BB7D979" wp14:editId="671EE493">
+          <wp:inline distT="0" distB="0" distL="0" distR="0" wp14:anchorId="00917179" wp14:editId="66BAF23E">
             <wp:extent cx="5384800" cy="3141133"/>
             <wp:effectExtent l="0" t="0" r="0" b="0"/>
             <wp:docPr id="36" name="Picture"/>
@@ -409,7 +409,7 @@
           <w:noProof/>
         </w:rPr>
         <w:drawing>
-          <wp:inline distT="0" distB="0" distL="0" distR="0" wp14:anchorId="2733D1A4" wp14:editId="09FE4C2F">
+          <wp:inline distT="0" distB="0" distL="0" distR="0" wp14:anchorId="2CEC12B6" wp14:editId="77969B6B">
             <wp:extent cx="5384800" cy="4487333"/>
             <wp:effectExtent l="0" t="0" r="0" b="0"/>
             <wp:docPr id="39" name="Picture"/>
@@ -907,7 +907,7 @@
   <w:abstractNum w:abstractNumId="11" w15:restartNumberingAfterBreak="0">
     <w:nsid w:val="0000A990"/>
     <w:multiLevelType w:val="multilevel"/>
-    <w:tmpl w:val="ED14BDC0"/>
+    <w:tmpl w:val="AFCA802E"/>
     <w:lvl w:ilvl="0">
       <w:numFmt w:val="bullet"/>
       <w:lvlText w:val=" "/>
@@ -2338,7 +2338,7 @@
   <w:num w:numId="30" w16cid:durableId="1197884800">
     <w:abstractNumId w:val="24"/>
   </w:num>
-  <w:num w:numId="31" w16cid:durableId="1648827120">
+  <w:num w:numId="31" w16cid:durableId="345523612">
     <w:abstractNumId w:val="11"/>
   </w:num>
 </w:numbering>

</xml_diff>